<commit_message>
Updates on domain design and sprint backlog
</commit_message>
<xml_diff>
--- a/documents/Deliverable_4/FlyingMongeese_Deliverable_4_Domain-Design.docx
+++ b/documents/Deliverable_4/FlyingMongeese_Deliverable_4_Domain-Design.docx
@@ -55,9 +55,9 @@
           <w:noProof/>
         </w:rPr>
         <w:drawing>
-          <wp:inline distT="0" distB="0" distL="0" distR="0" wp14:anchorId="3C0AF565" wp14:editId="5190133A">
-            <wp:extent cx="5887415" cy="3726180"/>
-            <wp:effectExtent l="76200" t="76200" r="132715" b="140970"/>
+          <wp:inline distT="0" distB="0" distL="0" distR="0" wp14:anchorId="32548CE8" wp14:editId="09D263CE">
+            <wp:extent cx="5821680" cy="3700747"/>
+            <wp:effectExtent l="76200" t="76200" r="140970" b="128905"/>
             <wp:docPr id="1" name="Picture 1"/>
             <wp:cNvGraphicFramePr>
               <a:graphicFrameLocks xmlns:a="http://schemas.openxmlformats.org/drawingml/2006/main" noChangeAspect="1"/>
@@ -78,7 +78,7 @@
                   <pic:spPr>
                     <a:xfrm>
                       <a:off x="0" y="0"/>
-                      <a:ext cx="5888883" cy="3727109"/>
+                      <a:ext cx="5829463" cy="3705695"/>
                     </a:xfrm>
                     <a:prstGeom prst="rect">
                       <a:avLst/>
@@ -143,7 +143,23 @@
           <w:rFonts w:ascii="Times New Roman" w:hAnsi="Times New Roman" w:cs="Times New Roman"/>
           <w:sz w:val="24"/>
         </w:rPr>
-        <w:t xml:space="preserve">Both type of accounts can navigate to sales transactions and they can also generate one or many predictions. A prediction </w:t>
+        <w:t xml:space="preserve">Both type of accounts can navigate </w:t>
+      </w:r>
+      <w:r>
+        <w:rPr>
+          <w:rFonts w:ascii="Times New Roman" w:hAnsi="Times New Roman" w:cs="Times New Roman"/>
+          <w:sz w:val="24"/>
+        </w:rPr>
+        <w:t>and view one or many</w:t>
+      </w:r>
+      <w:bookmarkStart w:id="0" w:name="_GoBack"/>
+      <w:bookmarkEnd w:id="0"/>
+      <w:r>
+        <w:rPr>
+          <w:rFonts w:ascii="Times New Roman" w:hAnsi="Times New Roman" w:cs="Times New Roman"/>
+          <w:sz w:val="24"/>
+        </w:rPr>
+        <w:t xml:space="preserve"> sales transactions and they can also generate one or many predictions. A prediction </w:t>
       </w:r>
       <w:r>
         <w:rPr>
@@ -355,20 +371,7 @@
           <w:szCs w:val="28"/>
         </w:rPr>
       </w:pPr>
-      <w:bookmarkStart w:id="0" w:name="_lqwetzqmhwaq" w:colFirst="0" w:colLast="0"/>
-      <w:bookmarkEnd w:id="0"/>
-    </w:p>
-    <w:p>
-      <w:pPr>
-        <w:jc w:val="center"/>
-        <w:rPr>
-          <w:rFonts w:ascii="Times New Roman" w:eastAsia="Times New Roman" w:hAnsi="Times New Roman" w:cs="Times New Roman"/>
-          <w:b/>
-          <w:sz w:val="28"/>
-          <w:szCs w:val="28"/>
-        </w:rPr>
-      </w:pPr>
-      <w:bookmarkStart w:id="1" w:name="_1vdgdsniqyb" w:colFirst="0" w:colLast="0"/>
+      <w:bookmarkStart w:id="1" w:name="_lqwetzqmhwaq" w:colFirst="0" w:colLast="0"/>
       <w:bookmarkEnd w:id="1"/>
     </w:p>
     <w:p>
@@ -381,7 +384,7 @@
           <w:szCs w:val="28"/>
         </w:rPr>
       </w:pPr>
-      <w:bookmarkStart w:id="2" w:name="_ub6ktwjs2oqh" w:colFirst="0" w:colLast="0"/>
+      <w:bookmarkStart w:id="2" w:name="_1vdgdsniqyb" w:colFirst="0" w:colLast="0"/>
       <w:bookmarkEnd w:id="2"/>
     </w:p>
     <w:p>
@@ -394,48 +397,61 @@
           <w:szCs w:val="28"/>
         </w:rPr>
       </w:pPr>
-    </w:p>
-    <w:p>
-      <w:pPr>
-        <w:jc w:val="center"/>
-        <w:rPr>
-          <w:rFonts w:ascii="Times New Roman" w:eastAsia="Times New Roman" w:hAnsi="Times New Roman" w:cs="Times New Roman"/>
-          <w:b/>
-          <w:sz w:val="28"/>
-          <w:szCs w:val="28"/>
-        </w:rPr>
-      </w:pPr>
-    </w:p>
-    <w:p>
-      <w:pPr>
-        <w:jc w:val="center"/>
-        <w:rPr>
-          <w:rFonts w:ascii="Times New Roman" w:eastAsia="Times New Roman" w:hAnsi="Times New Roman" w:cs="Times New Roman"/>
-          <w:b/>
-          <w:sz w:val="28"/>
-          <w:szCs w:val="28"/>
-        </w:rPr>
-      </w:pPr>
-    </w:p>
-    <w:p>
-      <w:pPr>
-        <w:rPr>
-          <w:rFonts w:ascii="Times New Roman" w:eastAsia="Times New Roman" w:hAnsi="Times New Roman" w:cs="Times New Roman"/>
-          <w:b/>
-          <w:sz w:val="28"/>
-          <w:szCs w:val="28"/>
-        </w:rPr>
-      </w:pPr>
-      <w:bookmarkStart w:id="3" w:name="_k74g7ayoyf39" w:colFirst="0" w:colLast="0"/>
-      <w:bookmarkStart w:id="4" w:name="_rtnanatto08" w:colFirst="0" w:colLast="0"/>
-      <w:bookmarkStart w:id="5" w:name="_4vsr9oguxxwd" w:colFirst="0" w:colLast="0"/>
-      <w:bookmarkStart w:id="6" w:name="_soizwwgznfr" w:colFirst="0" w:colLast="0"/>
-      <w:bookmarkStart w:id="7" w:name="_dsad7wpqr8i3" w:colFirst="0" w:colLast="0"/>
+      <w:bookmarkStart w:id="3" w:name="_ub6ktwjs2oqh" w:colFirst="0" w:colLast="0"/>
       <w:bookmarkEnd w:id="3"/>
+    </w:p>
+    <w:p>
+      <w:pPr>
+        <w:jc w:val="center"/>
+        <w:rPr>
+          <w:rFonts w:ascii="Times New Roman" w:eastAsia="Times New Roman" w:hAnsi="Times New Roman" w:cs="Times New Roman"/>
+          <w:b/>
+          <w:sz w:val="28"/>
+          <w:szCs w:val="28"/>
+        </w:rPr>
+      </w:pPr>
+    </w:p>
+    <w:p>
+      <w:pPr>
+        <w:jc w:val="center"/>
+        <w:rPr>
+          <w:rFonts w:ascii="Times New Roman" w:eastAsia="Times New Roman" w:hAnsi="Times New Roman" w:cs="Times New Roman"/>
+          <w:b/>
+          <w:sz w:val="28"/>
+          <w:szCs w:val="28"/>
+        </w:rPr>
+      </w:pPr>
+    </w:p>
+    <w:p>
+      <w:pPr>
+        <w:jc w:val="center"/>
+        <w:rPr>
+          <w:rFonts w:ascii="Times New Roman" w:eastAsia="Times New Roman" w:hAnsi="Times New Roman" w:cs="Times New Roman"/>
+          <w:b/>
+          <w:sz w:val="28"/>
+          <w:szCs w:val="28"/>
+        </w:rPr>
+      </w:pPr>
+    </w:p>
+    <w:p>
+      <w:pPr>
+        <w:rPr>
+          <w:rFonts w:ascii="Times New Roman" w:eastAsia="Times New Roman" w:hAnsi="Times New Roman" w:cs="Times New Roman"/>
+          <w:b/>
+          <w:sz w:val="28"/>
+          <w:szCs w:val="28"/>
+        </w:rPr>
+      </w:pPr>
+      <w:bookmarkStart w:id="4" w:name="_k74g7ayoyf39" w:colFirst="0" w:colLast="0"/>
+      <w:bookmarkStart w:id="5" w:name="_rtnanatto08" w:colFirst="0" w:colLast="0"/>
+      <w:bookmarkStart w:id="6" w:name="_4vsr9oguxxwd" w:colFirst="0" w:colLast="0"/>
+      <w:bookmarkStart w:id="7" w:name="_soizwwgznfr" w:colFirst="0" w:colLast="0"/>
+      <w:bookmarkStart w:id="8" w:name="_dsad7wpqr8i3" w:colFirst="0" w:colLast="0"/>
       <w:bookmarkEnd w:id="4"/>
       <w:bookmarkEnd w:id="5"/>
       <w:bookmarkEnd w:id="6"/>
       <w:bookmarkEnd w:id="7"/>
+      <w:bookmarkEnd w:id="8"/>
     </w:p>
     <w:p>
       <w:pPr>
@@ -451,8 +467,8 @@
           <w:szCs w:val="28"/>
         </w:rPr>
       </w:pPr>
-      <w:bookmarkStart w:id="8" w:name="_xe3etjrajq7h" w:colFirst="0" w:colLast="0"/>
-      <w:bookmarkEnd w:id="8"/>
+      <w:bookmarkStart w:id="9" w:name="_xe3etjrajq7h" w:colFirst="0" w:colLast="0"/>
+      <w:bookmarkEnd w:id="9"/>
       <w:r>
         <w:rPr>
           <w:rFonts w:ascii="Times New Roman" w:eastAsia="Times New Roman" w:hAnsi="Times New Roman" w:cs="Times New Roman"/>
@@ -486,8 +502,8 @@
       <w:pPr>
         <w:pStyle w:val="NoSpacing"/>
       </w:pPr>
-      <w:bookmarkStart w:id="9" w:name="_gjdgxs" w:colFirst="0" w:colLast="0"/>
-      <w:bookmarkEnd w:id="9"/>
+      <w:bookmarkStart w:id="10" w:name="_gjdgxs" w:colFirst="0" w:colLast="0"/>
+      <w:bookmarkEnd w:id="10"/>
       <w:r>
         <w:rPr>
           <w:noProof/>
@@ -595,8 +611,6 @@
           <w:szCs w:val="28"/>
         </w:rPr>
       </w:pPr>
-      <w:bookmarkStart w:id="10" w:name="_GoBack"/>
-      <w:bookmarkEnd w:id="10"/>
     </w:p>
     <w:p>
       <w:pPr>

</xml_diff>

<commit_message>
Minor fixes with font in some documents
</commit_message>
<xml_diff>
--- a/documents/Deliverable_4/FlyingMongeese_Deliverable_4_Domain-Design.docx
+++ b/documents/Deliverable_4/FlyingMongeese_Deliverable_4_Domain-Design.docx
@@ -610,74 +610,85 @@
           <w:szCs w:val="28"/>
         </w:rPr>
       </w:pPr>
+    </w:p>
+    <w:p>
+      <w:pPr>
+        <w:jc w:val="center"/>
+        <w:rPr>
+          <w:rFonts w:ascii="Times New Roman" w:eastAsia="Times New Roman" w:hAnsi="Times New Roman" w:cs="Times New Roman"/>
+          <w:b/>
+          <w:sz w:val="28"/>
+          <w:szCs w:val="28"/>
+        </w:rPr>
+      </w:pPr>
+    </w:p>
+    <w:p>
+      <w:pPr>
+        <w:jc w:val="center"/>
+        <w:rPr>
+          <w:rFonts w:ascii="Times New Roman" w:eastAsia="Times New Roman" w:hAnsi="Times New Roman" w:cs="Times New Roman"/>
+          <w:b/>
+          <w:sz w:val="28"/>
+          <w:szCs w:val="28"/>
+        </w:rPr>
+      </w:pPr>
+    </w:p>
+    <w:p>
+      <w:pPr>
+        <w:jc w:val="center"/>
+        <w:rPr>
+          <w:rFonts w:ascii="Times New Roman" w:eastAsia="Times New Roman" w:hAnsi="Times New Roman" w:cs="Times New Roman"/>
+          <w:b/>
+          <w:sz w:val="28"/>
+          <w:szCs w:val="28"/>
+        </w:rPr>
+      </w:pPr>
+    </w:p>
+    <w:p>
+      <w:pPr>
+        <w:jc w:val="center"/>
+        <w:rPr>
+          <w:rFonts w:ascii="Times New Roman" w:eastAsia="Times New Roman" w:hAnsi="Times New Roman" w:cs="Times New Roman"/>
+          <w:b/>
+          <w:sz w:val="28"/>
+          <w:szCs w:val="28"/>
+        </w:rPr>
+      </w:pPr>
+    </w:p>
+    <w:p>
+      <w:pPr>
+        <w:jc w:val="center"/>
+        <w:rPr>
+          <w:rFonts w:ascii="Times New Roman" w:eastAsia="Times New Roman" w:hAnsi="Times New Roman" w:cs="Times New Roman"/>
+          <w:b/>
+          <w:sz w:val="28"/>
+          <w:szCs w:val="28"/>
+        </w:rPr>
+      </w:pPr>
+    </w:p>
+    <w:p>
+      <w:pPr>
+        <w:jc w:val="center"/>
+        <w:rPr>
+          <w:rFonts w:ascii="Times New Roman" w:eastAsia="Times New Roman" w:hAnsi="Times New Roman" w:cs="Times New Roman"/>
+          <w:b/>
+          <w:sz w:val="28"/>
+          <w:szCs w:val="28"/>
+        </w:rPr>
+      </w:pPr>
+    </w:p>
+    <w:p>
+      <w:pPr>
+        <w:jc w:val="center"/>
+        <w:rPr>
+          <w:rFonts w:ascii="Times New Roman" w:eastAsia="Times New Roman" w:hAnsi="Times New Roman" w:cs="Times New Roman"/>
+          <w:b/>
+          <w:sz w:val="28"/>
+          <w:szCs w:val="28"/>
+        </w:rPr>
+      </w:pPr>
       <w:bookmarkStart w:id="10" w:name="_GoBack"/>
       <w:bookmarkEnd w:id="10"/>
-    </w:p>
-    <w:p>
-      <w:pPr>
-        <w:jc w:val="center"/>
-        <w:rPr>
-          <w:rFonts w:ascii="Times New Roman" w:eastAsia="Times New Roman" w:hAnsi="Times New Roman" w:cs="Times New Roman"/>
-          <w:b/>
-          <w:sz w:val="28"/>
-          <w:szCs w:val="28"/>
-        </w:rPr>
-      </w:pPr>
-    </w:p>
-    <w:p>
-      <w:pPr>
-        <w:jc w:val="center"/>
-        <w:rPr>
-          <w:rFonts w:ascii="Times New Roman" w:eastAsia="Times New Roman" w:hAnsi="Times New Roman" w:cs="Times New Roman"/>
-          <w:b/>
-          <w:sz w:val="28"/>
-          <w:szCs w:val="28"/>
-        </w:rPr>
-      </w:pPr>
-    </w:p>
-    <w:p>
-      <w:pPr>
-        <w:jc w:val="center"/>
-        <w:rPr>
-          <w:rFonts w:ascii="Times New Roman" w:eastAsia="Times New Roman" w:hAnsi="Times New Roman" w:cs="Times New Roman"/>
-          <w:b/>
-          <w:sz w:val="28"/>
-          <w:szCs w:val="28"/>
-        </w:rPr>
-      </w:pPr>
-    </w:p>
-    <w:p>
-      <w:pPr>
-        <w:jc w:val="center"/>
-        <w:rPr>
-          <w:rFonts w:ascii="Times New Roman" w:eastAsia="Times New Roman" w:hAnsi="Times New Roman" w:cs="Times New Roman"/>
-          <w:b/>
-          <w:sz w:val="28"/>
-          <w:szCs w:val="28"/>
-        </w:rPr>
-      </w:pPr>
-    </w:p>
-    <w:p>
-      <w:pPr>
-        <w:jc w:val="center"/>
-        <w:rPr>
-          <w:rFonts w:ascii="Times New Roman" w:eastAsia="Times New Roman" w:hAnsi="Times New Roman" w:cs="Times New Roman"/>
-          <w:b/>
-          <w:sz w:val="28"/>
-          <w:szCs w:val="28"/>
-        </w:rPr>
-      </w:pPr>
-    </w:p>
-    <w:p>
-      <w:pPr>
-        <w:jc w:val="center"/>
-        <w:rPr>
-          <w:rFonts w:ascii="Times New Roman" w:eastAsia="Times New Roman" w:hAnsi="Times New Roman" w:cs="Times New Roman"/>
-          <w:b/>
-          <w:sz w:val="28"/>
-          <w:szCs w:val="28"/>
-        </w:rPr>
-      </w:pPr>
     </w:p>
     <w:p>
       <w:pPr>
@@ -722,6 +733,7 @@
           <w:sz w:val="28"/>
           <w:szCs w:val="28"/>
         </w:rPr>
+        <w:lastRenderedPageBreak/>
         <w:t>Business Logic UML Class Diagram</w:t>
       </w:r>
     </w:p>
@@ -739,7 +751,6 @@
         <w:rPr>
           <w:noProof/>
         </w:rPr>
-        <w:lastRenderedPageBreak/>
         <w:drawing>
           <wp:inline distT="0" distB="0" distL="0" distR="0" wp14:anchorId="26F37504" wp14:editId="126820D8">
             <wp:extent cx="5943600" cy="2136140"/>

</xml_diff>